<commit_message>
check python code highlight
</commit_message>
<xml_diff>
--- a/content/page1/files/Redirecting your old website to a new one.docx
+++ b/content/page1/files/Redirecting your old website to a new one.docx
@@ -10,7 +10,95 @@
     <w:p/>
     <w:p>
       <w:r>
-        <w:t>When you first start your website you might have all your files in one folder, but after some time you decide to change your directory structure. For example, the HTML file for one of the articles I have posted on my website was present in the root directory as shown in the image below:</w:t>
+        <w:t>Redirecting your website can be use</w:t>
+      </w:r>
+      <w:r>
+        <w:t xml:space="preserve">ful in several scenarios. For example, if for some reason your domain name has changed from </w:t>
+      </w:r>
+      <w:hyperlink r:id="rId5" w:history="1">
+        <w:r>
+          <w:rPr>
+            <w:rStyle w:val="Hyperlink"/>
+          </w:rPr>
+          <w:t>https://example.com</w:t>
+        </w:r>
+      </w:hyperlink>
+      <w:r>
+        <w:t xml:space="preserve"> to </w:t>
+      </w:r>
+      <w:hyperlink r:id="rId6" w:history="1">
+        <w:r>
+          <w:rPr>
+            <w:rStyle w:val="Hyperlink"/>
+          </w:rPr>
+          <w:t>https://</w:t>
+        </w:r>
+        <w:r>
+          <w:rPr>
+            <w:rStyle w:val="Hyperlink"/>
+          </w:rPr>
+          <w:t>new_</w:t>
+        </w:r>
+        <w:r>
+          <w:rPr>
+            <w:rStyle w:val="Hyperlink"/>
+          </w:rPr>
+          <w:t>example.com</w:t>
+        </w:r>
+      </w:hyperlink>
+      <w:r>
+        <w:t xml:space="preserve"> you would most likely want to redirect users that try to search for the old URL to the new one. </w:t>
+      </w:r>
+    </w:p>
+    <w:p/>
+    <w:p>
+      <w:r>
+        <w:t xml:space="preserve">Another scenario that I had to deal with is changing your directory structure. When I </w:t>
+      </w:r>
+      <w:r>
+        <w:t>first start</w:t>
+      </w:r>
+      <w:r>
+        <w:t>ed</w:t>
+      </w:r>
+      <w:r>
+        <w:t xml:space="preserve"> </w:t>
+      </w:r>
+      <w:r>
+        <w:t xml:space="preserve">my </w:t>
+      </w:r>
+      <w:r>
+        <w:t xml:space="preserve">website </w:t>
+      </w:r>
+      <w:r>
+        <w:t xml:space="preserve">I had </w:t>
+      </w:r>
+      <w:r>
+        <w:t xml:space="preserve">all </w:t>
+      </w:r>
+      <w:r>
+        <w:t>my files in one folder</w:t>
+      </w:r>
+      <w:r>
+        <w:t xml:space="preserve">, but after some time </w:t>
+      </w:r>
+      <w:r>
+        <w:t xml:space="preserve">I </w:t>
+      </w:r>
+      <w:r>
+        <w:t>decide</w:t>
+      </w:r>
+      <w:r>
+        <w:t>d</w:t>
+      </w:r>
+      <w:r>
+        <w:t xml:space="preserve"> to change </w:t>
+      </w:r>
+      <w:r>
+        <w:t>the location of the files and organize them better</w:t>
+      </w:r>
+      <w:r>
+        <w:t>. For example, the HTML file for one of the articles I have posted on my website was present in the root directory as shown in the image below:</w:t>
       </w:r>
     </w:p>
     <w:p>
@@ -34,7 +122,7 @@
                     <pic:cNvPicPr/>
                   </pic:nvPicPr>
                   <pic:blipFill>
-                    <a:blip r:embed="rId5" cstate="print">
+                    <a:blip r:embed="rId7" cstate="print">
                       <a:extLst>
                         <a:ext uri="{28A0092B-C50C-407E-A947-70E740481C1C}">
                           <a14:useLocalDpi xmlns:a14="http://schemas.microsoft.com/office/drawing/2010/main" val="0"/>
@@ -69,7 +157,7 @@
       <w:r>
         <w:t xml:space="preserve"> would correspond to this URL: </w:t>
       </w:r>
-      <w:hyperlink r:id="rId6" w:history="1">
+      <w:hyperlink r:id="rId8" w:history="1">
         <w:r>
           <w:rPr>
             <w:rStyle w:val="Hyperlink"/>
@@ -106,7 +194,7 @@
                     <pic:cNvPicPr/>
                   </pic:nvPicPr>
                   <pic:blipFill>
-                    <a:blip r:embed="rId7" cstate="print">
+                    <a:blip r:embed="rId9" cstate="print">
                       <a:extLst>
                         <a:ext uri="{28A0092B-C50C-407E-A947-70E740481C1C}">
                           <a14:useLocalDpi xmlns:a14="http://schemas.microsoft.com/office/drawing/2010/main" val="0"/>
@@ -138,18 +226,12 @@
       <w:r>
         <w:t xml:space="preserve">Once this move was implemented, the URL for the same page changed to: </w:t>
       </w:r>
-      <w:hyperlink r:id="rId8" w:history="1">
+      <w:hyperlink r:id="rId10" w:history="1">
         <w:r>
           <w:rPr>
             <w:rStyle w:val="Hyperlink"/>
           </w:rPr>
-          <w:t>https://bojanstavrikj.github.io/content/page1/wunderground_scrape</w:t>
-        </w:r>
-        <w:r>
-          <w:rPr>
-            <w:rStyle w:val="Hyperlink"/>
-          </w:rPr>
-          <w:t>r</w:t>
+          <w:t>https://bojanstavrikj.github.io/content/page1/wunderground_scraper</w:t>
         </w:r>
       </w:hyperlink>
       <w:r>
@@ -178,6 +260,21 @@
       </w:r>
       <w:r>
         <w:t>. There are several ways of doing this.</w:t>
+      </w:r>
+    </w:p>
+    <w:p/>
+    <w:p>
+      <w:r>
+        <w:t xml:space="preserve">Keep in mind that the original files still need to be online at </w:t>
+      </w:r>
+      <w:r>
+        <w:t>the original location</w:t>
+      </w:r>
+      <w:r>
+        <w:t xml:space="preserve">. So </w:t>
+      </w:r>
+      <w:r>
+        <w:t>using my case as an example, if you look at the second image above my wunderground_scraper.html page file is present both in the root directory and in the new directory. Therefore, the changes implemented for points 1 and 2 below will be done on the file in the root directory.</w:t>
       </w:r>
     </w:p>
     <w:p/>
@@ -286,10 +383,7 @@
         </w:numPr>
       </w:pPr>
       <w:r>
-        <w:t xml:space="preserve">Redirect old to new URL using </w:t>
-      </w:r>
-      <w:r>
-        <w:t>Java</w:t>
+        <w:t>Redirect old to new URL using Java</w:t>
       </w:r>
     </w:p>
     <w:p/>
@@ -455,10 +549,7 @@
         </w:numPr>
       </w:pPr>
       <w:r>
-        <w:t xml:space="preserve">Redirect old to new URL using </w:t>
-      </w:r>
-      <w:r>
-        <w:t>.</w:t>
+        <w:t>Redirect old to new URL using .</w:t>
       </w:r>
       <w:proofErr w:type="spellStart"/>
       <w:r>

</xml_diff>